<commit_message>
Edit App Name in SRS
</commit_message>
<xml_diff>
--- a/SRS_SafetyNet.docx
+++ b/SRS_SafetyNet.docx
@@ -221,26 +221,26 @@
       <w:pPr>
         <w:jc w:val="center"/>
         <w:rPr>
-          <w:rFonts w:ascii="Arial" w:hAnsi="Arial" w:cs="Arial"/>
+          <w:rFonts w:hint="default" w:ascii="Arial" w:hAnsi="Arial" w:cs="Arial"/>
           <w:b/>
           <w:bCs/>
           <w:sz w:val="40"/>
           <w:szCs w:val="40"/>
           <w:u w:val="single"/>
-          <w:lang w:val="en-US"/>
-        </w:rPr>
-      </w:pPr>
-      <w:r>
-        <w:rPr>
-          <w:rFonts w:ascii="Arial" w:hAnsi="Arial" w:cs="Arial"/>
+          <w:lang w:val="en-IN"/>
+        </w:rPr>
+      </w:pPr>
+      <w:r>
+        <w:rPr>
+          <w:rFonts w:hint="default" w:ascii="Arial" w:hAnsi="Arial" w:cs="Arial"/>
           <w:b/>
           <w:bCs/>
           <w:sz w:val="40"/>
           <w:szCs w:val="40"/>
           <w:u w:val="single"/>
-          <w:lang w:val="en-US"/>
-        </w:rPr>
-        <w:t>DEFENDR</w:t>
+          <w:lang w:val="en-IN"/>
+        </w:rPr>
+        <w:t>SAFETYNET</w:t>
       </w:r>
     </w:p>
     <w:p>
@@ -1154,7 +1154,27 @@
           <w:szCs w:val="24"/>
           <w:lang w:val="en-US"/>
         </w:rPr>
-        <w:t xml:space="preserve">To try to solve and minimize all these issues faced by women or any individual, we have created an application built using Artificial intelligence and Machine learning, to provide a platform which automatically triggers an Alert to respected helpline department as well as his/her family when this kind of activities happens. DEFENDR is an app which provides safety for any individual who is in danger. It utilize the power of AI to provide an interface which can use human voices to help identify the threat around someone. It triggers the alert message to emergency numbers like Police, Women Safety helplines, and Family members to know that their child is in danger. It uses the speech recognition to identify the threat and process that audio clip to confirm whether a particular noise is actual a threatful situation or is it some random noise. </w:t>
+        <w:t xml:space="preserve">To try to solve and minimize all these issues faced by women or any individual, we have created an application built using Artificial intelligence and Machine learning, to provide a platform which automatically triggers an Alert to respected helpline department as well as his/her family when this kind of activities happens. </w:t>
+      </w:r>
+      <w:r>
+        <w:rPr>
+          <w:rFonts w:hint="default" w:ascii="Arial" w:hAnsi="Arial" w:cs="Arial"/>
+          <w:sz w:val="24"/>
+          <w:szCs w:val="24"/>
+          <w:lang w:val="en-IN"/>
+        </w:rPr>
+        <w:t xml:space="preserve">SAFETYNET </w:t>
+      </w:r>
+      <w:bookmarkStart w:id="0" w:name="_GoBack"/>
+      <w:bookmarkEnd w:id="0"/>
+      <w:r>
+        <w:rPr>
+          <w:rFonts w:ascii="Arial" w:hAnsi="Arial" w:cs="Arial"/>
+          <w:sz w:val="24"/>
+          <w:szCs w:val="24"/>
+          <w:lang w:val="en-US"/>
+        </w:rPr>
+        <w:t xml:space="preserve">is an app which provides safety for any individual who is in danger. It utilize the power of AI to provide an interface which can use human voices to help identify the threat around someone. It triggers the alert message to emergency numbers like Police, Women Safety helplines, and Family members to know that their child is in danger. It uses the speech recognition to identify the threat and process that audio clip to confirm whether a particular noise is actual a threatful situation or is it some random noise. </w:t>
       </w:r>
     </w:p>
     <w:p>
@@ -1333,8 +1353,6 @@
         </w:rPr>
         <w:t>Database - SQL,</w:t>
       </w:r>
-      <w:bookmarkStart w:id="0" w:name="_GoBack"/>
-      <w:bookmarkEnd w:id="0"/>
     </w:p>
     <w:p>
       <w:pPr>

</xml_diff>